<commit_message>
Lavet bilag til bilagsmappen
</commit_message>
<xml_diff>
--- a/Bilagsliste.docx
+++ b/Bilagsliste.docx
@@ -49,6 +49,24 @@
         <w:rPr>
           <w:lang w:val="da-DK"/>
         </w:rPr>
+        <w:t>Brochure til UR3</w:t>
+      </w:r>
+    </w:p>
+    <w:p>
+      <w:pPr>
+        <w:pStyle w:val="Listeafsnit"/>
+        <w:numPr>
+          <w:ilvl w:val="0"/>
+          <w:numId w:val="2"/>
+        </w:numPr>
+        <w:rPr>
+          <w:lang w:val="da-DK"/>
+        </w:rPr>
+      </w:pPr>
+      <w:r>
+        <w:rPr>
+          <w:lang w:val="da-DK"/>
+        </w:rPr>
         <w:t>Datablad til joystick</w:t>
       </w:r>
     </w:p>
@@ -154,292 +172,298 @@
           <w:lang w:val="da-DK"/>
         </w:rPr>
         <w:t>Artikel 31</w:t>
+      </w:r>
+    </w:p>
+    <w:p>
+      <w:pPr>
+        <w:pStyle w:val="Listeafsnit"/>
+        <w:numPr>
+          <w:ilvl w:val="0"/>
+          <w:numId w:val="2"/>
+        </w:numPr>
+        <w:rPr>
+          <w:lang w:val="da-DK"/>
+        </w:rPr>
+      </w:pPr>
+      <w:r>
+        <w:rPr>
+          <w:lang w:val="da-DK"/>
+        </w:rPr>
+        <w:t>Artikel 35</w:t>
+      </w:r>
+    </w:p>
+    <w:p>
+      <w:pPr>
+        <w:pStyle w:val="Listeafsnit"/>
+        <w:numPr>
+          <w:ilvl w:val="0"/>
+          <w:numId w:val="2"/>
+        </w:numPr>
+        <w:rPr>
+          <w:lang w:val="da-DK"/>
+        </w:rPr>
+      </w:pPr>
+      <w:r>
+        <w:rPr>
+          <w:lang w:val="da-DK"/>
+        </w:rPr>
+        <w:t>Artikel 32</w:t>
+      </w:r>
+    </w:p>
+    <w:p>
+      <w:pPr>
+        <w:pStyle w:val="Listeafsnit"/>
+        <w:numPr>
+          <w:ilvl w:val="0"/>
+          <w:numId w:val="2"/>
+        </w:numPr>
+        <w:rPr>
+          <w:lang w:val="da-DK"/>
+        </w:rPr>
+      </w:pPr>
+      <w:r>
+        <w:rPr>
+          <w:lang w:val="da-DK"/>
+        </w:rPr>
+        <w:t>Artikel 29</w:t>
+      </w:r>
+    </w:p>
+    <w:p>
+      <w:pPr>
+        <w:pStyle w:val="Listeafsnit"/>
+        <w:numPr>
+          <w:ilvl w:val="0"/>
+          <w:numId w:val="2"/>
+        </w:numPr>
+        <w:rPr>
+          <w:lang w:val="da-DK"/>
+        </w:rPr>
+      </w:pPr>
+      <w:r>
+        <w:rPr>
+          <w:lang w:val="da-DK"/>
+        </w:rPr>
+        <w:t>Søgeprotokol</w:t>
+      </w:r>
+    </w:p>
+    <w:p>
+      <w:pPr>
+        <w:pStyle w:val="Overskrift1"/>
+        <w:rPr>
+          <w:lang w:val="da-DK"/>
+        </w:rPr>
+      </w:pPr>
+      <w:r>
+        <w:rPr>
+          <w:lang w:val="da-DK"/>
+        </w:rPr>
+        <w:t>Administrations bilagsmappe (kun til vejleder)</w:t>
+      </w:r>
+    </w:p>
+    <w:p>
+      <w:pPr>
+        <w:pStyle w:val="Listeafsnit"/>
+        <w:numPr>
+          <w:ilvl w:val="0"/>
+          <w:numId w:val="3"/>
+        </w:numPr>
+        <w:rPr>
+          <w:lang w:val="da-DK"/>
+        </w:rPr>
+      </w:pPr>
+      <w:r>
+        <w:rPr>
+          <w:lang w:val="da-DK"/>
+        </w:rPr>
+        <w:t>Mødeindkaldelse</w:t>
+      </w:r>
+    </w:p>
+    <w:p>
+      <w:pPr>
+        <w:pStyle w:val="Listeafsnit"/>
+        <w:numPr>
+          <w:ilvl w:val="0"/>
+          <w:numId w:val="3"/>
+        </w:numPr>
+        <w:rPr>
+          <w:lang w:val="da-DK"/>
+        </w:rPr>
+      </w:pPr>
+      <w:r>
+        <w:rPr>
+          <w:lang w:val="da-DK"/>
+        </w:rPr>
+        <w:t>Logbog</w:t>
+      </w:r>
+    </w:p>
+    <w:p>
+      <w:pPr>
+        <w:pStyle w:val="Listeafsnit"/>
+        <w:numPr>
+          <w:ilvl w:val="0"/>
+          <w:numId w:val="3"/>
+        </w:numPr>
+        <w:rPr>
+          <w:lang w:val="da-DK"/>
+        </w:rPr>
+      </w:pPr>
+      <w:r>
+        <w:rPr>
+          <w:lang w:val="da-DK"/>
+        </w:rPr>
+        <w:t>Referater</w:t>
+      </w:r>
+    </w:p>
+    <w:p>
+      <w:pPr>
+        <w:pStyle w:val="Listeafsnit"/>
+        <w:numPr>
+          <w:ilvl w:val="0"/>
+          <w:numId w:val="3"/>
+        </w:numPr>
+        <w:rPr>
+          <w:lang w:val="da-DK"/>
+        </w:rPr>
+      </w:pPr>
+      <w:r>
+        <w:rPr>
+          <w:lang w:val="da-DK"/>
+        </w:rPr>
+        <w:t>Tidsplan</w:t>
+      </w:r>
+    </w:p>
+    <w:p>
+      <w:pPr>
+        <w:pStyle w:val="Listeafsnit"/>
+        <w:numPr>
+          <w:ilvl w:val="0"/>
+          <w:numId w:val="3"/>
+        </w:numPr>
+        <w:rPr>
+          <w:lang w:val="da-DK"/>
+        </w:rPr>
+      </w:pPr>
+      <w:r>
+        <w:rPr>
+          <w:lang w:val="da-DK"/>
+        </w:rPr>
+        <w:t>Lydfil HEH</w:t>
+      </w:r>
+    </w:p>
+    <w:p>
+      <w:pPr>
+        <w:pStyle w:val="Listeafsnit"/>
+        <w:numPr>
+          <w:ilvl w:val="0"/>
+          <w:numId w:val="3"/>
+        </w:numPr>
+        <w:rPr>
+          <w:lang w:val="da-DK"/>
+        </w:rPr>
+      </w:pPr>
+      <w:r>
+        <w:rPr>
+          <w:lang w:val="da-DK"/>
+        </w:rPr>
+        <w:t>Lydfil RMV</w:t>
+      </w:r>
+    </w:p>
+    <w:p>
+      <w:pPr>
+        <w:pStyle w:val="Listeafsnit"/>
+        <w:numPr>
+          <w:ilvl w:val="0"/>
+          <w:numId w:val="3"/>
+        </w:numPr>
+        <w:rPr>
+          <w:lang w:val="da-DK"/>
+        </w:rPr>
+      </w:pPr>
+      <w:r>
+        <w:rPr>
+          <w:lang w:val="da-DK"/>
+        </w:rPr>
+        <w:t>Samarbejdskontrakt</w:t>
+      </w:r>
+    </w:p>
+    <w:p>
+      <w:pPr>
+        <w:pStyle w:val="Listeafsnit"/>
+        <w:numPr>
+          <w:ilvl w:val="0"/>
+          <w:numId w:val="3"/>
+        </w:numPr>
+        <w:rPr>
+          <w:lang w:val="da-DK"/>
+        </w:rPr>
+      </w:pPr>
+      <w:r>
+        <w:rPr>
+          <w:lang w:val="da-DK"/>
+        </w:rPr>
+        <w:t>Mailkorrespondance med Søren</w:t>
+      </w:r>
+    </w:p>
+    <w:p>
+      <w:pPr>
+        <w:pStyle w:val="Listeafsnit"/>
+        <w:numPr>
+          <w:ilvl w:val="0"/>
+          <w:numId w:val="3"/>
+        </w:numPr>
+        <w:rPr>
+          <w:lang w:val="da-DK"/>
+        </w:rPr>
+      </w:pPr>
+      <w:r>
+        <w:rPr>
+          <w:lang w:val="da-DK"/>
+        </w:rPr>
+        <w:t>Mailkorrespondance med HEH</w:t>
+      </w:r>
+    </w:p>
+    <w:p>
+      <w:pPr>
+        <w:pStyle w:val="Listeafsnit"/>
+        <w:numPr>
+          <w:ilvl w:val="0"/>
+          <w:numId w:val="3"/>
+        </w:numPr>
+        <w:rPr>
+          <w:lang w:val="da-DK"/>
+        </w:rPr>
+      </w:pPr>
+      <w:r>
+        <w:rPr>
+          <w:lang w:val="da-DK"/>
+        </w:rPr>
+        <w:t>Mailkorrespondance med RMV</w:t>
+      </w:r>
+    </w:p>
+    <w:p>
+      <w:pPr>
+        <w:pStyle w:val="Listeafsnit"/>
+        <w:numPr>
+          <w:ilvl w:val="0"/>
+          <w:numId w:val="3"/>
+        </w:numPr>
+        <w:rPr>
+          <w:lang w:val="da-DK"/>
+        </w:rPr>
+      </w:pPr>
+      <w:r>
+        <w:rPr>
+          <w:lang w:val="da-DK"/>
+        </w:rPr>
+        <w:t>Mailkorresp</w:t>
       </w:r>
       <w:bookmarkStart w:id="0" w:name="_GoBack"/>
       <w:bookmarkEnd w:id="0"/>
-    </w:p>
-    <w:p>
-      <w:pPr>
-        <w:pStyle w:val="Listeafsnit"/>
-        <w:numPr>
-          <w:ilvl w:val="0"/>
-          <w:numId w:val="2"/>
-        </w:numPr>
-        <w:rPr>
-          <w:lang w:val="da-DK"/>
-        </w:rPr>
-      </w:pPr>
-      <w:r>
-        <w:rPr>
-          <w:lang w:val="da-DK"/>
-        </w:rPr>
-        <w:t>Artikel 35</w:t>
-      </w:r>
-    </w:p>
-    <w:p>
-      <w:pPr>
-        <w:pStyle w:val="Listeafsnit"/>
-        <w:numPr>
-          <w:ilvl w:val="0"/>
-          <w:numId w:val="2"/>
-        </w:numPr>
-        <w:rPr>
-          <w:lang w:val="da-DK"/>
-        </w:rPr>
-      </w:pPr>
-      <w:r>
-        <w:rPr>
-          <w:lang w:val="da-DK"/>
-        </w:rPr>
-        <w:t>Artikel 32</w:t>
-      </w:r>
-    </w:p>
-    <w:p>
-      <w:pPr>
-        <w:pStyle w:val="Listeafsnit"/>
-        <w:numPr>
-          <w:ilvl w:val="0"/>
-          <w:numId w:val="2"/>
-        </w:numPr>
-        <w:rPr>
-          <w:lang w:val="da-DK"/>
-        </w:rPr>
-      </w:pPr>
-      <w:r>
-        <w:rPr>
-          <w:lang w:val="da-DK"/>
-        </w:rPr>
-        <w:t>Artikel 29</w:t>
-      </w:r>
-    </w:p>
-    <w:p>
-      <w:pPr>
-        <w:pStyle w:val="Listeafsnit"/>
-        <w:numPr>
-          <w:ilvl w:val="0"/>
-          <w:numId w:val="2"/>
-        </w:numPr>
-        <w:rPr>
-          <w:lang w:val="da-DK"/>
-        </w:rPr>
-      </w:pPr>
-      <w:r>
-        <w:rPr>
-          <w:lang w:val="da-DK"/>
-        </w:rPr>
-        <w:t>Søgeprotokol</w:t>
-      </w:r>
-    </w:p>
-    <w:p>
-      <w:pPr>
-        <w:pStyle w:val="Overskrift1"/>
-        <w:rPr>
-          <w:lang w:val="da-DK"/>
-        </w:rPr>
-      </w:pPr>
-      <w:r>
-        <w:rPr>
-          <w:lang w:val="da-DK"/>
-        </w:rPr>
-        <w:t>Administrations bilagsmappe (kun til vejleder)</w:t>
-      </w:r>
-    </w:p>
-    <w:p>
-      <w:pPr>
-        <w:pStyle w:val="Listeafsnit"/>
-        <w:numPr>
-          <w:ilvl w:val="0"/>
-          <w:numId w:val="3"/>
-        </w:numPr>
-        <w:rPr>
-          <w:lang w:val="da-DK"/>
-        </w:rPr>
-      </w:pPr>
-      <w:r>
-        <w:rPr>
-          <w:lang w:val="da-DK"/>
-        </w:rPr>
-        <w:t>Mødeindkaldelse</w:t>
-      </w:r>
-    </w:p>
-    <w:p>
-      <w:pPr>
-        <w:pStyle w:val="Listeafsnit"/>
-        <w:numPr>
-          <w:ilvl w:val="0"/>
-          <w:numId w:val="3"/>
-        </w:numPr>
-        <w:rPr>
-          <w:lang w:val="da-DK"/>
-        </w:rPr>
-      </w:pPr>
-      <w:r>
-        <w:rPr>
-          <w:lang w:val="da-DK"/>
-        </w:rPr>
-        <w:t>Logbog</w:t>
-      </w:r>
-    </w:p>
-    <w:p>
-      <w:pPr>
-        <w:pStyle w:val="Listeafsnit"/>
-        <w:numPr>
-          <w:ilvl w:val="0"/>
-          <w:numId w:val="3"/>
-        </w:numPr>
-        <w:rPr>
-          <w:lang w:val="da-DK"/>
-        </w:rPr>
-      </w:pPr>
-      <w:r>
-        <w:rPr>
-          <w:lang w:val="da-DK"/>
-        </w:rPr>
-        <w:t>Referater</w:t>
-      </w:r>
-    </w:p>
-    <w:p>
-      <w:pPr>
-        <w:pStyle w:val="Listeafsnit"/>
-        <w:numPr>
-          <w:ilvl w:val="0"/>
-          <w:numId w:val="3"/>
-        </w:numPr>
-        <w:rPr>
-          <w:lang w:val="da-DK"/>
-        </w:rPr>
-      </w:pPr>
-      <w:r>
-        <w:rPr>
-          <w:lang w:val="da-DK"/>
-        </w:rPr>
-        <w:t>Tidsplan</w:t>
-      </w:r>
-    </w:p>
-    <w:p>
-      <w:pPr>
-        <w:pStyle w:val="Listeafsnit"/>
-        <w:numPr>
-          <w:ilvl w:val="0"/>
-          <w:numId w:val="3"/>
-        </w:numPr>
-        <w:rPr>
-          <w:lang w:val="da-DK"/>
-        </w:rPr>
-      </w:pPr>
-      <w:r>
-        <w:rPr>
-          <w:lang w:val="da-DK"/>
-        </w:rPr>
-        <w:t>Lydfil HEH</w:t>
-      </w:r>
-    </w:p>
-    <w:p>
-      <w:pPr>
-        <w:pStyle w:val="Listeafsnit"/>
-        <w:numPr>
-          <w:ilvl w:val="0"/>
-          <w:numId w:val="3"/>
-        </w:numPr>
-        <w:rPr>
-          <w:lang w:val="da-DK"/>
-        </w:rPr>
-      </w:pPr>
-      <w:r>
-        <w:rPr>
-          <w:lang w:val="da-DK"/>
-        </w:rPr>
-        <w:t>Lydfil RMV</w:t>
-      </w:r>
-    </w:p>
-    <w:p>
-      <w:pPr>
-        <w:pStyle w:val="Listeafsnit"/>
-        <w:numPr>
-          <w:ilvl w:val="0"/>
-          <w:numId w:val="3"/>
-        </w:numPr>
-        <w:rPr>
-          <w:lang w:val="da-DK"/>
-        </w:rPr>
-      </w:pPr>
-      <w:r>
-        <w:rPr>
-          <w:lang w:val="da-DK"/>
-        </w:rPr>
-        <w:t>Samarbejdskontrakt</w:t>
-      </w:r>
-    </w:p>
-    <w:p>
-      <w:pPr>
-        <w:pStyle w:val="Listeafsnit"/>
-        <w:numPr>
-          <w:ilvl w:val="0"/>
-          <w:numId w:val="3"/>
-        </w:numPr>
-        <w:rPr>
-          <w:lang w:val="da-DK"/>
-        </w:rPr>
-      </w:pPr>
-      <w:r>
-        <w:rPr>
-          <w:lang w:val="da-DK"/>
-        </w:rPr>
-        <w:t>Mailkorrespondance med Søren</w:t>
-      </w:r>
-    </w:p>
-    <w:p>
-      <w:pPr>
-        <w:pStyle w:val="Listeafsnit"/>
-        <w:numPr>
-          <w:ilvl w:val="0"/>
-          <w:numId w:val="3"/>
-        </w:numPr>
-        <w:rPr>
-          <w:lang w:val="da-DK"/>
-        </w:rPr>
-      </w:pPr>
-      <w:r>
-        <w:rPr>
-          <w:lang w:val="da-DK"/>
-        </w:rPr>
-        <w:t>Mailkorrespondance med HEH</w:t>
-      </w:r>
-    </w:p>
-    <w:p>
-      <w:pPr>
-        <w:pStyle w:val="Listeafsnit"/>
-        <w:numPr>
-          <w:ilvl w:val="0"/>
-          <w:numId w:val="3"/>
-        </w:numPr>
-        <w:rPr>
-          <w:lang w:val="da-DK"/>
-        </w:rPr>
-      </w:pPr>
-      <w:r>
-        <w:rPr>
-          <w:lang w:val="da-DK"/>
-        </w:rPr>
-        <w:t>Mailkorrespondance med RMV</w:t>
-      </w:r>
-    </w:p>
-    <w:p>
-      <w:pPr>
-        <w:pStyle w:val="Listeafsnit"/>
-        <w:numPr>
-          <w:ilvl w:val="0"/>
-          <w:numId w:val="3"/>
-        </w:numPr>
-        <w:rPr>
-          <w:lang w:val="da-DK"/>
-        </w:rPr>
-      </w:pPr>
-      <w:r>
-        <w:rPr>
-          <w:lang w:val="da-DK"/>
-        </w:rPr>
-        <w:t>Mailkorrespondance med Skejby</w:t>
+      <w:r>
+        <w:rPr>
+          <w:lang w:val="da-DK"/>
+        </w:rPr>
+        <w:t>ondance med Skejby</w:t>
       </w:r>
     </w:p>
     <w:sectPr>

</xml_diff>

<commit_message>
Oprettelse af administrations bilagsmappe
</commit_message>
<xml_diff>
--- a/Bilagsliste.docx
+++ b/Bilagsliste.docx
@@ -189,85 +189,91 @@
           <w:lang w:val="da-DK"/>
         </w:rPr>
       </w:pPr>
+      <w:r>
+        <w:rPr>
+          <w:lang w:val="da-DK"/>
+        </w:rPr>
+        <w:t xml:space="preserve">Dansk </w:t>
+      </w:r>
+      <w:proofErr w:type="spellStart"/>
+      <w:r>
+        <w:rPr>
+          <w:lang w:val="da-DK"/>
+        </w:rPr>
+        <w:t>Føtalmedicinsk</w:t>
+      </w:r>
+      <w:proofErr w:type="spellEnd"/>
+      <w:r>
+        <w:rPr>
+          <w:lang w:val="da-DK"/>
+        </w:rPr>
+        <w:t xml:space="preserve"> Selskab Guidelines</w:t>
+      </w:r>
+    </w:p>
+    <w:p>
+      <w:pPr>
+        <w:pStyle w:val="Listeafsnit"/>
+        <w:numPr>
+          <w:ilvl w:val="0"/>
+          <w:numId w:val="2"/>
+        </w:numPr>
+        <w:rPr>
+          <w:lang w:val="da-DK"/>
+        </w:rPr>
+      </w:pPr>
+      <w:r>
+        <w:rPr>
+          <w:lang w:val="da-DK"/>
+        </w:rPr>
+        <w:t xml:space="preserve">Søgeprotokol </w:t>
+      </w:r>
+    </w:p>
+    <w:p>
+      <w:pPr>
+        <w:pStyle w:val="Listeafsnit"/>
+        <w:numPr>
+          <w:ilvl w:val="0"/>
+          <w:numId w:val="2"/>
+        </w:numPr>
+        <w:rPr>
+          <w:lang w:val="da-DK"/>
+        </w:rPr>
+      </w:pPr>
+      <w:r>
+        <w:rPr>
+          <w:lang w:val="da-DK"/>
+        </w:rPr>
+        <w:t>Logbog</w:t>
+      </w:r>
+    </w:p>
+    <w:p>
+      <w:pPr>
+        <w:pStyle w:val="Listeafsnit"/>
+        <w:rPr>
+          <w:lang w:val="da-DK"/>
+        </w:rPr>
+      </w:pPr>
+    </w:p>
+    <w:p>
+      <w:pPr>
+        <w:pStyle w:val="Overskrift1"/>
+        <w:rPr>
+          <w:lang w:val="da-DK"/>
+        </w:rPr>
+      </w:pPr>
       <w:bookmarkStart w:id="0" w:name="_GoBack"/>
       <w:r>
         <w:rPr>
           <w:lang w:val="da-DK"/>
         </w:rPr>
-        <w:t xml:space="preserve">Dansk </w:t>
-      </w:r>
-      <w:proofErr w:type="spellStart"/>
-      <w:r>
-        <w:rPr>
-          <w:lang w:val="da-DK"/>
-        </w:rPr>
-        <w:t>Føtalmedicinsk</w:t>
-      </w:r>
-      <w:proofErr w:type="spellEnd"/>
-      <w:r>
-        <w:rPr>
-          <w:lang w:val="da-DK"/>
-        </w:rPr>
-        <w:t xml:space="preserve"> Selskab Guidelines</w:t>
-      </w:r>
-    </w:p>
-    <w:bookmarkEnd w:id="0"/>
-    <w:p>
-      <w:pPr>
-        <w:pStyle w:val="Listeafsnit"/>
-        <w:numPr>
-          <w:ilvl w:val="0"/>
-          <w:numId w:val="2"/>
-        </w:numPr>
-        <w:rPr>
-          <w:lang w:val="da-DK"/>
-        </w:rPr>
-      </w:pPr>
-      <w:r>
-        <w:rPr>
-          <w:lang w:val="da-DK"/>
-        </w:rPr>
-        <w:t xml:space="preserve">Søgeprotokol </w:t>
-      </w:r>
-    </w:p>
-    <w:p>
-      <w:pPr>
-        <w:pStyle w:val="Listeafsnit"/>
-        <w:numPr>
-          <w:ilvl w:val="0"/>
-          <w:numId w:val="2"/>
-        </w:numPr>
-        <w:rPr>
-          <w:lang w:val="da-DK"/>
-        </w:rPr>
-      </w:pPr>
-      <w:r>
-        <w:rPr>
-          <w:lang w:val="da-DK"/>
-        </w:rPr>
-        <w:t>Logbog</w:t>
-      </w:r>
-    </w:p>
-    <w:p>
-      <w:pPr>
-        <w:pStyle w:val="Listeafsnit"/>
-        <w:rPr>
-          <w:lang w:val="da-DK"/>
-        </w:rPr>
-      </w:pPr>
-    </w:p>
-    <w:p>
-      <w:pPr>
-        <w:pStyle w:val="Overskrift1"/>
-        <w:rPr>
-          <w:lang w:val="da-DK"/>
-        </w:rPr>
-      </w:pPr>
-      <w:r>
-        <w:rPr>
-          <w:lang w:val="da-DK"/>
-        </w:rPr>
-        <w:t>Administrations bilagsmappe (kun til vejleder)</w:t>
+        <w:t>Administrations bilagsmappe</w:t>
+      </w:r>
+      <w:bookmarkEnd w:id="0"/>
+      <w:r>
+        <w:rPr>
+          <w:lang w:val="da-DK"/>
+        </w:rPr>
+        <w:t xml:space="preserve"> (kun til vejleder)</w:t>
       </w:r>
     </w:p>
     <w:p>
@@ -339,7 +345,19 @@
         <w:rPr>
           <w:lang w:val="da-DK"/>
         </w:rPr>
-        <w:t>Lydfil HEH</w:t>
+        <w:t xml:space="preserve">Lydfil </w:t>
+      </w:r>
+      <w:r>
+        <w:rPr>
+          <w:lang w:val="da-DK"/>
+        </w:rPr>
+        <w:t xml:space="preserve">interview </w:t>
+      </w:r>
+      <w:r>
+        <w:rPr>
+          <w:lang w:val="da-DK"/>
+        </w:rPr>
+        <w:t>HEH</w:t>
       </w:r>
     </w:p>
     <w:p>
@@ -357,7 +375,19 @@
         <w:rPr>
           <w:lang w:val="da-DK"/>
         </w:rPr>
-        <w:t>Lydfil RMV</w:t>
+        <w:t xml:space="preserve">Lydfil </w:t>
+      </w:r>
+      <w:r>
+        <w:rPr>
+          <w:lang w:val="da-DK"/>
+        </w:rPr>
+        <w:t xml:space="preserve">interview </w:t>
+      </w:r>
+      <w:r>
+        <w:rPr>
+          <w:lang w:val="da-DK"/>
+        </w:rPr>
+        <w:t>RMV</w:t>
       </w:r>
     </w:p>
     <w:p>

</xml_diff>